<commit_message>
Word Doc changes saved
</commit_message>
<xml_diff>
--- a/ManuscriptAndFigures/CatsAndDogsFor_NSR_FinalSubmision_ChangesTracked.docx
+++ b/ManuscriptAndFigures/CatsAndDogsFor_NSR_FinalSubmision_ChangesTracked.docx
@@ -7518,8 +7518,8 @@
           <w:lang w:val="en-GB"/>
         </w:rPr>
         <w:drawing>
-          <wp:inline distT="0" distB="0" distL="0" distR="0" wp14:anchorId="43012D18" wp14:editId="2B0E93E5">
-            <wp:extent cx="3327925" cy="4157932"/>
+          <wp:inline distT="0" distB="0" distL="0" distR="0" wp14:anchorId="43012D18" wp14:editId="3F77D744">
+            <wp:extent cx="3266575" cy="4167851"/>
             <wp:effectExtent l="0" t="0" r="0" b="0"/>
             <wp:docPr id="69634" name="Picture 2"/>
             <wp:cNvGraphicFramePr>
@@ -7535,14 +7535,13 @@
                     </pic:cNvPicPr>
                   </pic:nvPicPr>
                   <pic:blipFill>
-                    <a:blip r:embed="rId10" cstate="print">
+                    <a:blip r:embed="rId10">
                       <a:extLst>
                         <a:ext uri="{28A0092B-C50C-407E-A947-70E740481C1C}">
                           <a14:useLocalDpi xmlns:a14="http://schemas.microsoft.com/office/drawing/2010/main" val="0"/>
                         </a:ext>
                       </a:extLst>
                     </a:blip>
-                    <a:srcRect/>
                     <a:stretch>
                       <a:fillRect/>
                     </a:stretch>
@@ -7550,7 +7549,7 @@
                   <pic:spPr bwMode="auto">
                     <a:xfrm>
                       <a:off x="0" y="0"/>
-                      <a:ext cx="3335864" cy="4167851"/>
+                      <a:ext cx="3266575" cy="4167851"/>
                     </a:xfrm>
                     <a:prstGeom prst="rect">
                       <a:avLst/>
@@ -7991,10 +7990,74 @@
           <w:lang w:val="en-GB" w:eastAsia="en-GB"/>
         </w:rPr>
         <w:lastRenderedPageBreak/>
+        <w:drawing>
+          <wp:anchor distT="0" distB="0" distL="114300" distR="114300" simplePos="0" relativeHeight="251681792" behindDoc="0" locked="0" layoutInCell="1" allowOverlap="1" wp14:anchorId="13EEF00E" wp14:editId="79955E5B">
+            <wp:simplePos x="0" y="0"/>
+            <wp:positionH relativeFrom="margin">
+              <wp:posOffset>3174365</wp:posOffset>
+            </wp:positionH>
+            <wp:positionV relativeFrom="paragraph">
+              <wp:posOffset>74295</wp:posOffset>
+            </wp:positionV>
+            <wp:extent cx="2947670" cy="8653780"/>
+            <wp:effectExtent l="0" t="0" r="0" b="0"/>
+            <wp:wrapSquare wrapText="bothSides"/>
+            <wp:docPr id="11" name="Grafik 11"/>
+            <wp:cNvGraphicFramePr>
+              <a:graphicFrameLocks xmlns:a="http://schemas.openxmlformats.org/drawingml/2006/main" noChangeAspect="1"/>
+            </wp:cNvGraphicFramePr>
+            <a:graphic xmlns:a="http://schemas.openxmlformats.org/drawingml/2006/main">
+              <a:graphicData uri="http://schemas.openxmlformats.org/drawingml/2006/picture">
+                <pic:pic xmlns:pic="http://schemas.openxmlformats.org/drawingml/2006/picture">
+                  <pic:nvPicPr>
+                    <pic:cNvPr id="11" name="Figure 2 Vert.png"/>
+                    <pic:cNvPicPr/>
+                  </pic:nvPicPr>
+                  <pic:blipFill>
+                    <a:blip r:embed="rId11" cstate="print">
+                      <a:extLst>
+                        <a:ext uri="{28A0092B-C50C-407E-A947-70E740481C1C}">
+                          <a14:useLocalDpi xmlns:a14="http://schemas.microsoft.com/office/drawing/2010/main" val="0"/>
+                        </a:ext>
+                      </a:extLst>
+                    </a:blip>
+                    <a:stretch>
+                      <a:fillRect/>
+                    </a:stretch>
+                  </pic:blipFill>
+                  <pic:spPr>
+                    <a:xfrm>
+                      <a:off x="0" y="0"/>
+                      <a:ext cx="2947670" cy="8653780"/>
+                    </a:xfrm>
+                    <a:prstGeom prst="rect">
+                      <a:avLst/>
+                    </a:prstGeom>
+                  </pic:spPr>
+                </pic:pic>
+              </a:graphicData>
+            </a:graphic>
+            <wp14:sizeRelH relativeFrom="page">
+              <wp14:pctWidth>0</wp14:pctWidth>
+            </wp14:sizeRelH>
+            <wp14:sizeRelV relativeFrom="page">
+              <wp14:pctHeight>0</wp14:pctHeight>
+            </wp14:sizeRelV>
+          </wp:anchor>
+        </w:drawing>
+      </w:r>
+      <w:r>
+        <w:rPr>
+          <w:rFonts w:ascii="Times New Roman" w:hAnsi="Times New Roman" w:cs="Times New Roman"/>
+          <w:noProof/>
+          <w:sz w:val="24"/>
+          <w:szCs w:val="24"/>
+          <w:lang w:val="en-GB" w:eastAsia="en-GB"/>
+        </w:rPr>
         <mc:AlternateContent>
           <mc:Choice Requires="wps">
             <w:drawing>
-              <wp:anchor distT="45720" distB="45720" distL="114300" distR="114300" simplePos="0" relativeHeight="251649024" behindDoc="0" locked="0" layoutInCell="1" allowOverlap="1" wp14:anchorId="0E7C2481" wp14:editId="1A2B8C6A">
+              <wp:anchor distT="45720" distB="45720" distL="114300" distR="114300" simplePos="0" relativeHeight="251649024" behindDoc="0" locked="0" layoutInCell="1" allowOverlap="1" wp14:anchorId="0E7C2481" wp14:editId="49526910">
                 <wp:simplePos x="0" y="0"/>
                 <wp:positionH relativeFrom="margin">
                   <wp:posOffset>55131</wp:posOffset>
@@ -8224,70 +8287,6 @@
       <w:r>
         <w:rPr>
           <w:rFonts w:ascii="Times New Roman" w:hAnsi="Times New Roman" w:cs="Times New Roman"/>
-          <w:noProof/>
-          <w:sz w:val="24"/>
-          <w:szCs w:val="24"/>
-          <w:lang w:val="en-GB" w:eastAsia="en-GB"/>
-        </w:rPr>
-        <w:drawing>
-          <wp:anchor distT="0" distB="0" distL="114300" distR="114300" simplePos="0" relativeHeight="251681792" behindDoc="0" locked="0" layoutInCell="1" allowOverlap="1" wp14:anchorId="13EEF00E" wp14:editId="31128C74">
-            <wp:simplePos x="0" y="0"/>
-            <wp:positionH relativeFrom="margin">
-              <wp:posOffset>3173095</wp:posOffset>
-            </wp:positionH>
-            <wp:positionV relativeFrom="paragraph">
-              <wp:posOffset>72924</wp:posOffset>
-            </wp:positionV>
-            <wp:extent cx="2947670" cy="8656955"/>
-            <wp:effectExtent l="0" t="0" r="0" b="0"/>
-            <wp:wrapSquare wrapText="bothSides"/>
-            <wp:docPr id="11" name="Grafik 11"/>
-            <wp:cNvGraphicFramePr>
-              <a:graphicFrameLocks xmlns:a="http://schemas.openxmlformats.org/drawingml/2006/main" noChangeAspect="1"/>
-            </wp:cNvGraphicFramePr>
-            <a:graphic xmlns:a="http://schemas.openxmlformats.org/drawingml/2006/main">
-              <a:graphicData uri="http://schemas.openxmlformats.org/drawingml/2006/picture">
-                <pic:pic xmlns:pic="http://schemas.openxmlformats.org/drawingml/2006/picture">
-                  <pic:nvPicPr>
-                    <pic:cNvPr id="11" name="Figure 2 Vert.png"/>
-                    <pic:cNvPicPr/>
-                  </pic:nvPicPr>
-                  <pic:blipFill>
-                    <a:blip r:embed="rId11" cstate="print">
-                      <a:extLst>
-                        <a:ext uri="{28A0092B-C50C-407E-A947-70E740481C1C}">
-                          <a14:useLocalDpi xmlns:a14="http://schemas.microsoft.com/office/drawing/2010/main" val="0"/>
-                        </a:ext>
-                      </a:extLst>
-                    </a:blip>
-                    <a:stretch>
-                      <a:fillRect/>
-                    </a:stretch>
-                  </pic:blipFill>
-                  <pic:spPr>
-                    <a:xfrm>
-                      <a:off x="0" y="0"/>
-                      <a:ext cx="2947670" cy="8656955"/>
-                    </a:xfrm>
-                    <a:prstGeom prst="rect">
-                      <a:avLst/>
-                    </a:prstGeom>
-                  </pic:spPr>
-                </pic:pic>
-              </a:graphicData>
-            </a:graphic>
-            <wp14:sizeRelH relativeFrom="page">
-              <wp14:pctWidth>0</wp14:pctWidth>
-            </wp14:sizeRelH>
-            <wp14:sizeRelV relativeFrom="page">
-              <wp14:pctHeight>0</wp14:pctHeight>
-            </wp14:sizeRelV>
-          </wp:anchor>
-        </w:drawing>
-      </w:r>
-      <w:r>
-        <w:rPr>
-          <w:rFonts w:ascii="Times New Roman" w:hAnsi="Times New Roman" w:cs="Times New Roman"/>
           <w:sz w:val="24"/>
           <w:szCs w:val="24"/>
           <w:lang w:val="en-GB"/>
@@ -9775,16 +9774,16 @@
           <w:lang w:val="en-GB" w:eastAsia="en-GB"/>
         </w:rPr>
         <w:drawing>
-          <wp:anchor distT="0" distB="0" distL="114300" distR="114300" simplePos="0" relativeHeight="251679744" behindDoc="1" locked="0" layoutInCell="1" allowOverlap="1" wp14:anchorId="4851B1EC" wp14:editId="3C6B4970">
+          <wp:anchor distT="0" distB="0" distL="114300" distR="114300" simplePos="0" relativeHeight="251679744" behindDoc="1" locked="0" layoutInCell="1" allowOverlap="1" wp14:anchorId="4851B1EC" wp14:editId="215B19A6">
             <wp:simplePos x="0" y="0"/>
             <wp:positionH relativeFrom="column">
-              <wp:posOffset>168275</wp:posOffset>
+              <wp:posOffset>168910</wp:posOffset>
             </wp:positionH>
             <wp:positionV relativeFrom="paragraph">
-              <wp:posOffset>1619885</wp:posOffset>
+              <wp:posOffset>1620520</wp:posOffset>
             </wp:positionV>
-            <wp:extent cx="5629275" cy="3098800"/>
-            <wp:effectExtent l="0" t="0" r="9525" b="0"/>
+            <wp:extent cx="5626735" cy="3098800"/>
+            <wp:effectExtent l="0" t="0" r="0" b="0"/>
             <wp:wrapSquare wrapText="bothSides"/>
             <wp:docPr id="8" name="Grafik 8"/>
             <wp:cNvGraphicFramePr>
@@ -9812,7 +9811,7 @@
                   <pic:spPr>
                     <a:xfrm>
                       <a:off x="0" y="0"/>
-                      <a:ext cx="5629275" cy="3098800"/>
+                      <a:ext cx="5626735" cy="3098800"/>
                     </a:xfrm>
                     <a:prstGeom prst="rect">
                       <a:avLst/>

</xml_diff>

<commit_message>
data availabilit statement added
</commit_message>
<xml_diff>
--- a/ManuscriptAndFigures/CatsAndDogsFor_NSR_FinalSubmision_ChangesTracked.docx
+++ b/ManuscriptAndFigures/CatsAndDogsFor_NSR_FinalSubmision_ChangesTracked.docx
@@ -8812,7 +8812,7 @@
           <w:lang w:val="en-GB"/>
         </w:rPr>
       </w:pPr>
-      <w:bookmarkStart w:id="35" w:name="_Hlk519086409"/>
+      <w:bookmarkStart w:id="29" w:name="_Hlk519086409"/>
       <w:bookmarkEnd w:id="19"/>
       <w:r>
         <w:rPr>
@@ -10658,8 +10658,8 @@
         </w:rPr>
         <w:t xml:space="preserve">. E.g. the </w:t>
       </w:r>
-      <w:bookmarkStart w:id="36" w:name="_Hlk519086422"/>
-      <w:bookmarkEnd w:id="35"/>
+      <w:bookmarkStart w:id="30" w:name="_Hlk519086422"/>
+      <w:bookmarkEnd w:id="29"/>
       <w:r>
         <w:rPr>
           <w:rFonts w:ascii="Times New Roman" w:hAnsi="Times New Roman" w:cs="Times New Roman"/>
@@ -11176,7 +11176,7 @@
         </w:rPr>
         <w:t xml:space="preserve"> </w:t>
       </w:r>
-      <w:bookmarkEnd w:id="36"/>
+      <w:bookmarkEnd w:id="30"/>
     </w:p>
     <w:p>
       <w:pPr>
@@ -11189,9 +11189,9 @@
           <w:lang w:val="en-GB"/>
         </w:rPr>
       </w:pPr>
-      <w:bookmarkStart w:id="37" w:name="_Hlk40015410"/>
-      <w:bookmarkStart w:id="38" w:name="_Hlk40444267"/>
-      <w:bookmarkStart w:id="39" w:name="_Hlk519086433"/>
+      <w:bookmarkStart w:id="31" w:name="_Hlk40015410"/>
+      <w:bookmarkStart w:id="32" w:name="_Hlk40444267"/>
+      <w:bookmarkStart w:id="33" w:name="_Hlk519086433"/>
       <w:r>
         <w:rPr>
           <w:rFonts w:ascii="Times New Roman" w:eastAsia="Times New Roman" w:hAnsi="Times New Roman" w:cs="Times New Roman"/>
@@ -11382,7 +11382,7 @@
         </w:rPr>
         <w:fldChar w:fldCharType="end"/>
       </w:r>
-      <w:bookmarkEnd w:id="37"/>
+      <w:bookmarkEnd w:id="31"/>
       <w:r>
         <w:rPr>
           <w:rFonts w:ascii="Times New Roman" w:eastAsia="Times New Roman" w:hAnsi="Times New Roman" w:cs="Times New Roman"/>
@@ -11401,7 +11401,7 @@
         </w:rPr>
         <w:t xml:space="preserve"> </w:t>
       </w:r>
-      <w:bookmarkEnd w:id="38"/>
+      <w:bookmarkEnd w:id="32"/>
       <w:r>
         <w:rPr>
           <w:rFonts w:ascii="Times New Roman" w:hAnsi="Times New Roman" w:cs="Times New Roman"/>
@@ -12005,7 +12005,7 @@
         </w:rPr>
         <w:t xml:space="preserve">id not replicate across participants (Pearson </w:t>
       </w:r>
-      <w:del w:id="40" w:author="Arjen Alink" w:date="2020-07-14T12:42:00Z">
+      <w:del w:id="34" w:author="Arjen Alink" w:date="2020-07-14T12:42:00Z">
         <w:r>
           <w:rPr>
             <w:rFonts w:ascii="Times New Roman" w:eastAsia="Times New Roman" w:hAnsi="Times New Roman" w:cs="Times New Roman"/>
@@ -12016,7 +12016,7 @@
           <w:delText>rho</w:delText>
         </w:r>
       </w:del>
-      <w:ins w:id="41" w:author="Arjen Alink" w:date="2020-07-14T12:42:00Z">
+      <w:ins w:id="35" w:author="Arjen Alink" w:date="2020-07-14T12:42:00Z">
         <w:r>
           <w:rPr>
             <w:rFonts w:ascii="Times New Roman" w:eastAsia="Times New Roman" w:hAnsi="Times New Roman" w:cs="Times New Roman"/>
@@ -12186,8 +12186,19 @@
           <w:szCs w:val="24"/>
           <w:lang w:val="en-GB"/>
         </w:rPr>
-        <w:t xml:space="preserve">that reliably </w:t>
-      </w:r>
+        <w:t xml:space="preserve">that </w:t>
+      </w:r>
+      <w:del w:id="36" w:author="Arjen Alink" w:date="2020-07-15T11:56:00Z">
+        <w:r>
+          <w:rPr>
+            <w:rFonts w:ascii="Times New Roman" w:hAnsi="Times New Roman" w:cs="Times New Roman"/>
+            <w:sz w:val="24"/>
+            <w:szCs w:val="24"/>
+            <w:lang w:val="en-GB"/>
+          </w:rPr>
+          <w:delText xml:space="preserve">reliably </w:delText>
+        </w:r>
+      </w:del>
       <w:r>
         <w:rPr>
           <w:rFonts w:ascii="Times New Roman" w:hAnsi="Times New Roman" w:cs="Times New Roman"/>
@@ -12305,16 +12316,16 @@
         </w:rPr>
         <w:t xml:space="preserve"> traits appears to predict enhanced reliance on fine details for natural image recognition.  </w:t>
       </w:r>
-      <w:bookmarkStart w:id="42" w:name="_Hlk40015808"/>
-      <w:bookmarkStart w:id="43" w:name="_Hlk40444296"/>
-      <w:r>
-        <w:rPr>
-          <w:rFonts w:ascii="Times New Roman" w:hAnsi="Times New Roman" w:cs="Times New Roman"/>
-          <w:sz w:val="24"/>
-          <w:szCs w:val="24"/>
-          <w:lang w:val="en-GB"/>
-        </w:rPr>
-        <w:t xml:space="preserve">This </w:t>
+      <w:bookmarkStart w:id="37" w:name="_Hlk40015808"/>
+      <w:bookmarkStart w:id="38" w:name="_Hlk40444296"/>
+      <w:r>
+        <w:rPr>
+          <w:rFonts w:ascii="Times New Roman" w:hAnsi="Times New Roman" w:cs="Times New Roman"/>
+          <w:sz w:val="24"/>
+          <w:szCs w:val="24"/>
+          <w:lang w:val="en-GB"/>
+        </w:rPr>
+        <w:t xml:space="preserve">This effect </w:t>
       </w:r>
       <w:r>
         <w:rPr>
@@ -12324,7 +12335,7 @@
           <w:lang w:val="en-GB"/>
         </w:rPr>
         <w:lastRenderedPageBreak/>
-        <w:t>effect was found to be driven most by</w:t>
+        <w:t>was found to be driven most by</w:t>
       </w:r>
       <w:r>
         <w:rPr>
@@ -12452,7 +12463,7 @@
         </w:rPr>
         <w:t>diagnosed ASD individuals.</w:t>
       </w:r>
-      <w:bookmarkEnd w:id="42"/>
+      <w:bookmarkEnd w:id="37"/>
     </w:p>
     <w:p>
       <w:pPr>
@@ -12465,10 +12476,10 @@
           <w:lang w:val="en-GB"/>
         </w:rPr>
       </w:pPr>
-      <w:bookmarkStart w:id="44" w:name="_Hlk40002172"/>
-      <w:bookmarkStart w:id="45" w:name="_Hlk39996954"/>
-      <w:bookmarkStart w:id="46" w:name="_Hlk39853787"/>
-      <w:bookmarkEnd w:id="43"/>
+      <w:bookmarkStart w:id="39" w:name="_Hlk40002172"/>
+      <w:bookmarkStart w:id="40" w:name="_Hlk39996954"/>
+      <w:bookmarkStart w:id="41" w:name="_Hlk39853787"/>
+      <w:bookmarkEnd w:id="38"/>
       <w:r>
         <w:rPr>
           <w:rFonts w:ascii="Times New Roman" w:hAnsi="Times New Roman" w:cs="Times New Roman"/>
@@ -13233,8 +13244,8 @@
           <w:lang w:val="en-GB"/>
         </w:rPr>
       </w:pPr>
-      <w:bookmarkStart w:id="47" w:name="_Hlk40444095"/>
-      <w:bookmarkEnd w:id="44"/>
+      <w:bookmarkStart w:id="42" w:name="_Hlk40444095"/>
+      <w:bookmarkEnd w:id="39"/>
       <w:r>
         <w:rPr>
           <w:rFonts w:ascii="Times New Roman" w:hAnsi="Times New Roman" w:cs="Times New Roman"/>
@@ -13534,10 +13545,10 @@
         </w:rPr>
         <w:t xml:space="preserve"> </w:t>
       </w:r>
-      <w:bookmarkEnd w:id="45"/>
+      <w:bookmarkEnd w:id="40"/>
     </w:p>
-    <w:bookmarkEnd w:id="46"/>
-    <w:bookmarkEnd w:id="47"/>
+    <w:bookmarkEnd w:id="41"/>
+    <w:bookmarkEnd w:id="42"/>
     <w:p>
       <w:pPr>
         <w:spacing w:line="360" w:lineRule="auto"/>
@@ -14846,7 +14857,7 @@
         </w:rPr>
         <w:t>social deficits associated with ASD might be worth revisiting.</w:t>
       </w:r>
-      <w:bookmarkEnd w:id="39"/>
+      <w:bookmarkEnd w:id="33"/>
     </w:p>
     <w:p>
       <w:pPr>
@@ -14965,7 +14976,7 @@
         </w:rPr>
         <w:t xml:space="preserve">Participants all filled out the </w:t>
       </w:r>
-      <w:bookmarkStart w:id="48" w:name="_Hlk39997437"/>
+      <w:bookmarkStart w:id="43" w:name="_Hlk39997437"/>
       <w:r>
         <w:rPr>
           <w:rFonts w:ascii="Times New Roman" w:hAnsi="Times New Roman" w:cs="Times New Roman"/>
@@ -15042,7 +15053,7 @@
         </w:rPr>
         <w:t xml:space="preserve"> </w:t>
       </w:r>
-      <w:bookmarkEnd w:id="48"/>
+      <w:bookmarkEnd w:id="43"/>
       <w:r>
         <w:rPr>
           <w:rFonts w:ascii="Times New Roman" w:hAnsi="Times New Roman" w:cs="Times New Roman"/>
@@ -15454,8 +15465,8 @@
           <w:lang w:val="en-GB"/>
         </w:rPr>
       </w:pPr>
-      <w:bookmarkStart w:id="49" w:name="_Hlk40444336"/>
-      <w:bookmarkStart w:id="50" w:name="_Hlk40017109"/>
+      <w:bookmarkStart w:id="44" w:name="_Hlk40444336"/>
+      <w:bookmarkStart w:id="45" w:name="_Hlk40017109"/>
       <w:r>
         <w:rPr>
           <w:rFonts w:ascii="Times New Roman" w:hAnsi="Times New Roman" w:cs="Times New Roman"/>
@@ -15465,7 +15476,7 @@
         </w:rPr>
         <w:t>The exact parameters of this formula were determined exploratively based on how well the sum of all selected wavelets captured all coarse and fine visual details of the original images (based on visual inspection).</w:t>
       </w:r>
-      <w:bookmarkEnd w:id="49"/>
+      <w:bookmarkEnd w:id="44"/>
       <w:r>
         <w:rPr>
           <w:rFonts w:ascii="Times New Roman" w:hAnsi="Times New Roman" w:cs="Times New Roman"/>
@@ -15475,7 +15486,7 @@
         </w:rPr>
         <w:t xml:space="preserve"> </w:t>
       </w:r>
-      <w:bookmarkEnd w:id="50"/>
+      <w:bookmarkEnd w:id="45"/>
       <w:r>
         <w:rPr>
           <w:rFonts w:ascii="Times New Roman" w:hAnsi="Times New Roman" w:cs="Times New Roman"/>
@@ -15878,6 +15889,7 @@
         <w:spacing w:line="360" w:lineRule="auto"/>
         <w:jc w:val="both"/>
         <w:rPr>
+          <w:ins w:id="46" w:author="Arjen Alink" w:date="2020-07-15T14:03:00Z"/>
           <w:rFonts w:ascii="Times New Roman" w:hAnsi="Times New Roman" w:cs="Times New Roman"/>
           <w:b/>
           <w:sz w:val="24"/>
@@ -15885,12 +15897,243 @@
           <w:lang w:val="en-GB"/>
         </w:rPr>
       </w:pPr>
+      <w:ins w:id="47" w:author="Arjen Alink" w:date="2020-07-15T14:03:00Z">
+        <w:r>
+          <w:rPr>
+            <w:rFonts w:ascii="Times New Roman" w:hAnsi="Times New Roman" w:cs="Times New Roman"/>
+            <w:b/>
+            <w:sz w:val="24"/>
+            <w:szCs w:val="24"/>
+            <w:lang w:val="en-GB"/>
+          </w:rPr>
+          <w:t>Data availability</w:t>
+        </w:r>
+      </w:ins>
     </w:p>
     <w:p>
       <w:pPr>
         <w:spacing w:line="360" w:lineRule="auto"/>
         <w:jc w:val="both"/>
         <w:rPr>
+          <w:rFonts w:ascii="Times New Roman" w:hAnsi="Times New Roman" w:cs="Times New Roman"/>
+          <w:sz w:val="24"/>
+          <w:szCs w:val="24"/>
+          <w:lang w:val="en-GB"/>
+          <w:rPrChange w:id="48" w:author="Arjen Alink" w:date="2020-07-15T14:03:00Z">
+            <w:rPr>
+              <w:rFonts w:ascii="Times New Roman" w:hAnsi="Times New Roman" w:cs="Times New Roman"/>
+              <w:b/>
+              <w:sz w:val="24"/>
+              <w:szCs w:val="24"/>
+              <w:lang w:val="en-GB"/>
+            </w:rPr>
+          </w:rPrChange>
+        </w:rPr>
+      </w:pPr>
+      <w:ins w:id="49" w:author="Arjen Alink" w:date="2020-07-15T14:04:00Z">
+        <w:r>
+          <w:rPr>
+            <w:rFonts w:ascii="Times New Roman" w:hAnsi="Times New Roman" w:cs="Times New Roman"/>
+            <w:sz w:val="24"/>
+            <w:szCs w:val="24"/>
+            <w:lang w:val="en-GB"/>
+          </w:rPr>
+          <w:t xml:space="preserve">Behavioural data and </w:t>
+        </w:r>
+      </w:ins>
+      <w:proofErr w:type="spellStart"/>
+      <w:ins w:id="50" w:author="Arjen Alink" w:date="2020-07-15T14:03:00Z">
+        <w:r>
+          <w:rPr>
+            <w:rFonts w:ascii="Times New Roman" w:hAnsi="Times New Roman" w:cs="Times New Roman"/>
+            <w:sz w:val="24"/>
+            <w:szCs w:val="24"/>
+            <w:lang w:val="en-GB"/>
+            <w:rPrChange w:id="51" w:author="Arjen Alink" w:date="2020-07-15T14:03:00Z">
+              <w:rPr>
+                <w:rFonts w:ascii="Times New Roman" w:hAnsi="Times New Roman" w:cs="Times New Roman"/>
+                <w:b/>
+                <w:sz w:val="24"/>
+                <w:szCs w:val="24"/>
+                <w:lang w:val="en-GB"/>
+              </w:rPr>
+            </w:rPrChange>
+          </w:rPr>
+          <w:t>Matlab</w:t>
+        </w:r>
+        <w:proofErr w:type="spellEnd"/>
+        <w:r>
+          <w:rPr>
+            <w:rFonts w:ascii="Times New Roman" w:hAnsi="Times New Roman" w:cs="Times New Roman"/>
+            <w:sz w:val="24"/>
+            <w:szCs w:val="24"/>
+            <w:lang w:val="en-GB"/>
+            <w:rPrChange w:id="52" w:author="Arjen Alink" w:date="2020-07-15T14:03:00Z">
+              <w:rPr>
+                <w:rFonts w:ascii="Times New Roman" w:hAnsi="Times New Roman" w:cs="Times New Roman"/>
+                <w:b/>
+                <w:sz w:val="24"/>
+                <w:szCs w:val="24"/>
+                <w:lang w:val="en-GB"/>
+              </w:rPr>
+            </w:rPrChange>
+          </w:rPr>
+          <w:t xml:space="preserve"> code fo</w:t>
+        </w:r>
+      </w:ins>
+      <w:ins w:id="53" w:author="Arjen Alink" w:date="2020-07-15T14:04:00Z">
+        <w:r>
+          <w:rPr>
+            <w:rFonts w:ascii="Times New Roman" w:hAnsi="Times New Roman" w:cs="Times New Roman"/>
+            <w:sz w:val="24"/>
+            <w:szCs w:val="24"/>
+            <w:lang w:val="en-GB"/>
+          </w:rPr>
+          <w:t xml:space="preserve">r </w:t>
+        </w:r>
+      </w:ins>
+      <w:ins w:id="54" w:author="Arjen Alink" w:date="2020-07-15T14:03:00Z">
+        <w:r>
+          <w:rPr>
+            <w:rFonts w:ascii="Times New Roman" w:hAnsi="Times New Roman" w:cs="Times New Roman"/>
+            <w:sz w:val="24"/>
+            <w:szCs w:val="24"/>
+            <w:lang w:val="en-GB"/>
+            <w:rPrChange w:id="55" w:author="Arjen Alink" w:date="2020-07-15T14:03:00Z">
+              <w:rPr>
+                <w:rFonts w:ascii="Times New Roman" w:hAnsi="Times New Roman" w:cs="Times New Roman"/>
+                <w:b/>
+                <w:sz w:val="24"/>
+                <w:szCs w:val="24"/>
+                <w:lang w:val="en-GB"/>
+              </w:rPr>
+            </w:rPrChange>
+          </w:rPr>
+          <w:t xml:space="preserve">our </w:t>
+        </w:r>
+      </w:ins>
+      <w:ins w:id="56" w:author="Arjen Alink" w:date="2020-07-15T14:04:00Z">
+        <w:r>
+          <w:rPr>
+            <w:rFonts w:ascii="Times New Roman" w:hAnsi="Times New Roman" w:cs="Times New Roman"/>
+            <w:sz w:val="24"/>
+            <w:szCs w:val="24"/>
+            <w:lang w:val="en-GB"/>
+          </w:rPr>
+          <w:t xml:space="preserve">data analyses </w:t>
+        </w:r>
+      </w:ins>
+      <w:ins w:id="57" w:author="Arjen Alink" w:date="2020-07-15T14:03:00Z">
+        <w:r>
+          <w:rPr>
+            <w:rFonts w:ascii="Times New Roman" w:hAnsi="Times New Roman" w:cs="Times New Roman"/>
+            <w:sz w:val="24"/>
+            <w:szCs w:val="24"/>
+            <w:lang w:val="en-GB"/>
+            <w:rPrChange w:id="58" w:author="Arjen Alink" w:date="2020-07-15T14:03:00Z">
+              <w:rPr>
+                <w:rFonts w:ascii="Times New Roman" w:hAnsi="Times New Roman" w:cs="Times New Roman"/>
+                <w:b/>
+                <w:sz w:val="24"/>
+                <w:szCs w:val="24"/>
+                <w:lang w:val="en-GB"/>
+              </w:rPr>
+            </w:rPrChange>
+          </w:rPr>
+          <w:t xml:space="preserve">can be downloaded from </w:t>
+        </w:r>
+      </w:ins>
+      <w:ins w:id="59" w:author="Arjen Alink" w:date="2020-07-15T14:05:00Z">
+        <w:r>
+          <w:rPr>
+            <w:rFonts w:ascii="Times New Roman" w:hAnsi="Times New Roman" w:cs="Times New Roman"/>
+            <w:sz w:val="24"/>
+            <w:szCs w:val="24"/>
+            <w:lang w:val="en-GB"/>
+          </w:rPr>
+          <w:t xml:space="preserve">the online public </w:t>
+        </w:r>
+      </w:ins>
+      <w:ins w:id="60" w:author="Arjen Alink" w:date="2020-07-15T14:04:00Z">
+        <w:r>
+          <w:rPr>
+            <w:rFonts w:ascii="Times New Roman" w:hAnsi="Times New Roman" w:cs="Times New Roman"/>
+            <w:sz w:val="24"/>
+            <w:szCs w:val="24"/>
+            <w:lang w:val="en-GB"/>
+          </w:rPr>
+          <w:t>GitHub</w:t>
+        </w:r>
+      </w:ins>
+      <w:ins w:id="61" w:author="Arjen Alink" w:date="2020-07-15T14:05:00Z">
+        <w:r>
+          <w:rPr>
+            <w:rFonts w:ascii="Times New Roman" w:hAnsi="Times New Roman" w:cs="Times New Roman"/>
+            <w:sz w:val="24"/>
+            <w:szCs w:val="24"/>
+            <w:lang w:val="en-GB"/>
+          </w:rPr>
+          <w:t xml:space="preserve"> repository</w:t>
+        </w:r>
+      </w:ins>
+      <w:ins w:id="62" w:author="Arjen Alink" w:date="2020-07-15T14:04:00Z">
+        <w:r>
+          <w:rPr>
+            <w:rFonts w:ascii="Times New Roman" w:hAnsi="Times New Roman" w:cs="Times New Roman"/>
+            <w:sz w:val="24"/>
+            <w:szCs w:val="24"/>
+            <w:lang w:val="en-GB"/>
+          </w:rPr>
+          <w:t>:</w:t>
+        </w:r>
+      </w:ins>
+      <w:ins w:id="63" w:author="Arjen Alink" w:date="2020-07-15T14:03:00Z">
+        <w:r>
+          <w:rPr>
+            <w:rFonts w:ascii="Times New Roman" w:hAnsi="Times New Roman" w:cs="Times New Roman"/>
+            <w:sz w:val="24"/>
+            <w:szCs w:val="24"/>
+            <w:lang w:val="en-GB"/>
+            <w:rPrChange w:id="64" w:author="Arjen Alink" w:date="2020-07-15T14:03:00Z">
+              <w:rPr>
+                <w:rFonts w:ascii="Times New Roman" w:hAnsi="Times New Roman" w:cs="Times New Roman"/>
+                <w:b/>
+                <w:sz w:val="24"/>
+                <w:szCs w:val="24"/>
+                <w:lang w:val="en-GB"/>
+              </w:rPr>
+            </w:rPrChange>
+          </w:rPr>
+          <w:t xml:space="preserve"> </w:t>
+        </w:r>
+      </w:ins>
+      <w:ins w:id="65" w:author="Arjen Alink" w:date="2020-07-15T14:05:00Z">
+        <w:r>
+          <w:fldChar w:fldCharType="begin"/>
+        </w:r>
+        <w:r>
+          <w:instrText xml:space="preserve"> HYPERLINK "https://github.com/arjenalink/AQ_EyeForDetail_NSR" </w:instrText>
+        </w:r>
+        <w:r>
+          <w:fldChar w:fldCharType="separate"/>
+        </w:r>
+        <w:r>
+          <w:rPr>
+            <w:rStyle w:val="Hyperlink"/>
+          </w:rPr>
+          <w:t>https://github.com/arjenalink/AQ_EyeForDetail_NSR</w:t>
+        </w:r>
+        <w:r>
+          <w:fldChar w:fldCharType="end"/>
+        </w:r>
+      </w:ins>
+    </w:p>
+    <w:p>
+      <w:pPr>
+        <w:spacing w:line="360" w:lineRule="auto"/>
+        <w:jc w:val="both"/>
+        <w:rPr>
+          <w:del w:id="66" w:author="Arjen Alink" w:date="2020-07-15T14:06:00Z"/>
           <w:rFonts w:ascii="Times New Roman" w:hAnsi="Times New Roman" w:cs="Times New Roman"/>
           <w:b/>
           <w:sz w:val="24"/>
@@ -15907,19 +16150,12 @@
         <w:spacing w:after="0" w:line="360" w:lineRule="auto"/>
         <w:jc w:val="both"/>
         <w:rPr>
+          <w:ins w:id="67" w:author="Arjen Alink" w:date="2020-07-15T14:06:00Z"/>
           <w:rFonts w:ascii="Times New Roman" w:hAnsi="Times New Roman" w:cs="Times New Roman"/>
           <w:b/>
           <w:lang w:val="en-GB"/>
         </w:rPr>
       </w:pPr>
-      <w:r>
-        <w:rPr>
-          <w:rFonts w:ascii="Times New Roman" w:hAnsi="Times New Roman" w:cs="Times New Roman"/>
-          <w:b/>
-          <w:lang w:val="en-GB"/>
-        </w:rPr>
-        <w:t>References</w:t>
-      </w:r>
     </w:p>
     <w:p>
       <w:pPr>
@@ -15934,6 +16170,28 @@
           <w:lang w:val="en-GB"/>
         </w:rPr>
       </w:pPr>
+      <w:r>
+        <w:rPr>
+          <w:rFonts w:ascii="Times New Roman" w:hAnsi="Times New Roman" w:cs="Times New Roman"/>
+          <w:b/>
+          <w:lang w:val="en-GB"/>
+        </w:rPr>
+        <w:t>References</w:t>
+      </w:r>
+    </w:p>
+    <w:p>
+      <w:pPr>
+        <w:autoSpaceDE w:val="0"/>
+        <w:autoSpaceDN w:val="0"/>
+        <w:adjustRightInd w:val="0"/>
+        <w:spacing w:after="0" w:line="360" w:lineRule="auto"/>
+        <w:jc w:val="both"/>
+        <w:rPr>
+          <w:rFonts w:ascii="Times New Roman" w:hAnsi="Times New Roman" w:cs="Times New Roman"/>
+          <w:b/>
+          <w:lang w:val="en-GB"/>
+        </w:rPr>
+      </w:pPr>
     </w:p>
     <w:p>
       <w:pPr>
@@ -16149,6 +16407,7 @@
         <w:rPr>
           <w:lang w:val="en-GB"/>
         </w:rPr>
+        <w:lastRenderedPageBreak/>
         <w:t>5.</w:t>
       </w:r>
       <w:r>
@@ -16198,7 +16457,6 @@
         <w:rPr>
           <w:lang w:val="en-GB"/>
         </w:rPr>
-        <w:lastRenderedPageBreak/>
         <w:t>6.</w:t>
       </w:r>
       <w:r>

</xml_diff>

<commit_message>
added: Author contributions statement
</commit_message>
<xml_diff>
--- a/ManuscriptAndFigures/CatsAndDogsFor_NSR_FinalSubmision_ChangesTracked.docx
+++ b/ManuscriptAndFigures/CatsAndDogsFor_NSR_FinalSubmision_ChangesTracked.docx
@@ -397,10 +397,12 @@
       <w:pPr>
         <w:spacing w:after="0" w:line="360" w:lineRule="auto"/>
         <w:rPr>
+          <w:ins w:id="1" w:author="Arjen Alink" w:date="2020-07-15T15:14:00Z"/>
           <w:rFonts w:ascii="Times New Roman" w:eastAsia="Calibri" w:hAnsi="Times New Roman" w:cs="Times New Roman"/>
           <w:color w:val="000000" w:themeColor="text1"/>
           <w:sz w:val="24"/>
           <w:szCs w:val="24"/>
+          <w:u w:val="single"/>
           <w:lang w:val="en-GB"/>
         </w:rPr>
       </w:pPr>
@@ -422,6 +424,174 @@
       <w:pPr>
         <w:spacing w:after="0" w:line="360" w:lineRule="auto"/>
         <w:rPr>
+          <w:ins w:id="2" w:author="Arjen Alink" w:date="2020-07-15T15:15:00Z"/>
+          <w:rFonts w:ascii="Times New Roman" w:eastAsia="Calibri" w:hAnsi="Times New Roman" w:cs="Times New Roman"/>
+          <w:color w:val="000000" w:themeColor="text1"/>
+          <w:sz w:val="24"/>
+          <w:szCs w:val="24"/>
+          <w:lang w:val="en-GB"/>
+        </w:rPr>
+      </w:pPr>
+    </w:p>
+    <w:p>
+      <w:pPr>
+        <w:spacing w:after="0" w:line="360" w:lineRule="auto"/>
+        <w:rPr>
+          <w:ins w:id="3" w:author="Arjen Alink" w:date="2020-07-15T15:15:00Z"/>
+          <w:rFonts w:ascii="Times New Roman" w:eastAsia="Calibri" w:hAnsi="Times New Roman" w:cs="Times New Roman"/>
+          <w:color w:val="000000" w:themeColor="text1"/>
+          <w:sz w:val="24"/>
+          <w:szCs w:val="24"/>
+          <w:lang w:val="en-GB"/>
+        </w:rPr>
+      </w:pPr>
+      <w:ins w:id="4" w:author="Arjen Alink" w:date="2020-07-15T15:15:00Z">
+        <w:r>
+          <w:rPr>
+            <w:rFonts w:ascii="Times New Roman" w:eastAsia="Calibri" w:hAnsi="Times New Roman" w:cs="Times New Roman"/>
+            <w:b/>
+            <w:bCs/>
+            <w:color w:val="000000" w:themeColor="text1"/>
+            <w:sz w:val="24"/>
+            <w:szCs w:val="24"/>
+            <w:lang w:val="en-GB"/>
+          </w:rPr>
+          <w:t xml:space="preserve">Author </w:t>
+        </w:r>
+      </w:ins>
+      <w:ins w:id="5" w:author="Arjen Alink" w:date="2020-07-15T15:16:00Z">
+        <w:r>
+          <w:rPr>
+            <w:rFonts w:ascii="Times New Roman" w:eastAsia="Calibri" w:hAnsi="Times New Roman" w:cs="Times New Roman"/>
+            <w:b/>
+            <w:bCs/>
+            <w:color w:val="000000" w:themeColor="text1"/>
+            <w:sz w:val="24"/>
+            <w:szCs w:val="24"/>
+            <w:lang w:val="en-GB"/>
+          </w:rPr>
+          <w:t>c</w:t>
+        </w:r>
+      </w:ins>
+      <w:ins w:id="6" w:author="Arjen Alink" w:date="2020-07-15T15:15:00Z">
+        <w:r>
+          <w:rPr>
+            <w:rFonts w:ascii="Times New Roman" w:eastAsia="Calibri" w:hAnsi="Times New Roman" w:cs="Times New Roman"/>
+            <w:b/>
+            <w:bCs/>
+            <w:color w:val="000000" w:themeColor="text1"/>
+            <w:sz w:val="24"/>
+            <w:szCs w:val="24"/>
+            <w:lang w:val="en-GB"/>
+          </w:rPr>
+          <w:t>ontributions</w:t>
+        </w:r>
+      </w:ins>
+    </w:p>
+    <w:p>
+      <w:pPr>
+        <w:spacing w:after="0" w:line="360" w:lineRule="auto"/>
+        <w:rPr>
+          <w:del w:id="7" w:author="Arjen Alink" w:date="2020-07-15T15:16:00Z"/>
+          <w:rFonts w:ascii="Times New Roman" w:eastAsia="Calibri" w:hAnsi="Times New Roman" w:cs="Times New Roman"/>
+          <w:color w:val="000000" w:themeColor="text1"/>
+          <w:sz w:val="24"/>
+          <w:szCs w:val="24"/>
+          <w:lang w:val="en-GB"/>
+        </w:rPr>
+      </w:pPr>
+    </w:p>
+    <w:p>
+      <w:pPr>
+        <w:spacing w:after="0" w:line="360" w:lineRule="auto"/>
+        <w:rPr>
+          <w:ins w:id="8" w:author="Arjen Alink" w:date="2020-07-15T15:14:00Z"/>
+          <w:rFonts w:ascii="Times New Roman" w:eastAsia="Calibri" w:hAnsi="Times New Roman" w:cs="Times New Roman"/>
+          <w:color w:val="000000" w:themeColor="text1"/>
+          <w:sz w:val="24"/>
+          <w:szCs w:val="24"/>
+          <w:lang w:val="en-GB"/>
+        </w:rPr>
+      </w:pPr>
+      <w:ins w:id="9" w:author="Arjen Alink" w:date="2020-07-15T15:14:00Z">
+        <w:r>
+          <w:rPr>
+            <w:rFonts w:ascii="Times New Roman" w:eastAsia="Calibri" w:hAnsi="Times New Roman" w:cs="Times New Roman"/>
+            <w:color w:val="000000" w:themeColor="text1"/>
+            <w:sz w:val="24"/>
+            <w:szCs w:val="24"/>
+            <w:lang w:val="en-GB"/>
+          </w:rPr>
+          <w:t>A.A. and I.C. designed the experiments. A.A. and I.</w:t>
+        </w:r>
+        <w:r>
+          <w:rPr>
+            <w:rFonts w:ascii="Times New Roman" w:eastAsia="Calibri" w:hAnsi="Times New Roman" w:cs="Times New Roman"/>
+            <w:color w:val="000000" w:themeColor="text1"/>
+            <w:sz w:val="24"/>
+            <w:szCs w:val="24"/>
+            <w:lang w:val="en-GB"/>
+          </w:rPr>
+          <w:t>C</w:t>
+        </w:r>
+        <w:r>
+          <w:rPr>
+            <w:rFonts w:ascii="Times New Roman" w:eastAsia="Calibri" w:hAnsi="Times New Roman" w:cs="Times New Roman"/>
+            <w:color w:val="000000" w:themeColor="text1"/>
+            <w:sz w:val="24"/>
+            <w:szCs w:val="24"/>
+            <w:lang w:val="en-GB"/>
+          </w:rPr>
+          <w:t xml:space="preserve">. wrote the paper; A.A. </w:t>
+        </w:r>
+        <w:proofErr w:type="spellStart"/>
+        <w:r>
+          <w:rPr>
+            <w:rFonts w:ascii="Times New Roman" w:eastAsia="Calibri" w:hAnsi="Times New Roman" w:cs="Times New Roman"/>
+            <w:color w:val="000000" w:themeColor="text1"/>
+            <w:sz w:val="24"/>
+            <w:szCs w:val="24"/>
+            <w:lang w:val="en-GB"/>
+          </w:rPr>
+          <w:t>analyzed</w:t>
+        </w:r>
+        <w:proofErr w:type="spellEnd"/>
+        <w:r>
+          <w:rPr>
+            <w:rFonts w:ascii="Times New Roman" w:eastAsia="Calibri" w:hAnsi="Times New Roman" w:cs="Times New Roman"/>
+            <w:color w:val="000000" w:themeColor="text1"/>
+            <w:sz w:val="24"/>
+            <w:szCs w:val="24"/>
+            <w:lang w:val="en-GB"/>
+          </w:rPr>
+          <w:t xml:space="preserve"> the data; I.</w:t>
+        </w:r>
+        <w:r>
+          <w:rPr>
+            <w:rFonts w:ascii="Times New Roman" w:eastAsia="Calibri" w:hAnsi="Times New Roman" w:cs="Times New Roman"/>
+            <w:color w:val="000000" w:themeColor="text1"/>
+            <w:sz w:val="24"/>
+            <w:szCs w:val="24"/>
+            <w:lang w:val="en-GB"/>
+          </w:rPr>
+          <w:t>C</w:t>
+        </w:r>
+        <w:r>
+          <w:rPr>
+            <w:rFonts w:ascii="Times New Roman" w:eastAsia="Calibri" w:hAnsi="Times New Roman" w:cs="Times New Roman"/>
+            <w:color w:val="000000" w:themeColor="text1"/>
+            <w:sz w:val="24"/>
+            <w:szCs w:val="24"/>
+            <w:lang w:val="en-GB"/>
+          </w:rPr>
+          <w:t>. conducted the experiments</w:t>
+        </w:r>
+      </w:ins>
+    </w:p>
+    <w:p>
+      <w:pPr>
+        <w:spacing w:after="0" w:line="360" w:lineRule="auto"/>
+        <w:rPr>
           <w:rFonts w:ascii="Times New Roman" w:eastAsia="Calibri" w:hAnsi="Times New Roman" w:cs="Times New Roman"/>
           <w:color w:val="000000" w:themeColor="text1"/>
           <w:sz w:val="24"/>
@@ -1308,7 +1478,7 @@
           <w:lang w:val="en-GB"/>
         </w:rPr>
       </w:pPr>
-      <w:bookmarkStart w:id="1" w:name="_Hlk519086392"/>
+      <w:bookmarkStart w:id="10" w:name="_Hlk519086392"/>
       <w:r>
         <w:rPr>
           <w:rFonts w:ascii="Times New Roman" w:eastAsia="Times New Roman" w:hAnsi="Times New Roman" w:cs="Times New Roman"/>
@@ -1511,7 +1681,7 @@
         </w:rPr>
         <w:t xml:space="preserve">detail. </w:t>
       </w:r>
-      <w:bookmarkStart w:id="2" w:name="_Hlk39399631"/>
+      <w:bookmarkStart w:id="11" w:name="_Hlk39399631"/>
       <w:r>
         <w:rPr>
           <w:rFonts w:ascii="Times New Roman" w:hAnsi="Times New Roman" w:cs="Times New Roman"/>
@@ -1774,7 +1944,7 @@
         </w:rPr>
         <w:t xml:space="preserve">. </w:t>
       </w:r>
-      <w:bookmarkEnd w:id="2"/>
+      <w:bookmarkEnd w:id="11"/>
       <w:r>
         <w:rPr>
           <w:rFonts w:ascii="Times New Roman" w:hAnsi="Times New Roman" w:cs="Times New Roman"/>
@@ -2089,7 +2259,7 @@
         </w:rPr>
         <w:t xml:space="preserve">. </w:t>
       </w:r>
-      <w:bookmarkStart w:id="3" w:name="_Hlk39398879"/>
+      <w:bookmarkStart w:id="12" w:name="_Hlk39398879"/>
       <w:r>
         <w:rPr>
           <w:rFonts w:ascii="Times New Roman" w:hAnsi="Times New Roman" w:cs="Times New Roman"/>
@@ -2417,7 +2587,7 @@
         </w:rPr>
         <w:t xml:space="preserve">. </w:t>
       </w:r>
-      <w:bookmarkEnd w:id="3"/>
+      <w:bookmarkEnd w:id="12"/>
       <w:r>
         <w:rPr>
           <w:rFonts w:ascii="Times New Roman" w:hAnsi="Times New Roman" w:cs="Times New Roman"/>
@@ -3311,8 +3481,8 @@
         </w:rPr>
         <w:t xml:space="preserve"> </w:t>
       </w:r>
-      <w:bookmarkStart w:id="4" w:name="_Hlk39495110"/>
-      <w:bookmarkStart w:id="5" w:name="_Hlk40443744"/>
+      <w:bookmarkStart w:id="13" w:name="_Hlk39495110"/>
+      <w:bookmarkStart w:id="14" w:name="_Hlk40443744"/>
       <w:r>
         <w:rPr>
           <w:rFonts w:ascii="Times New Roman" w:hAnsi="Times New Roman" w:cs="Times New Roman"/>
@@ -3553,7 +3723,7 @@
         </w:rPr>
         <w:t>,</w:t>
       </w:r>
-      <w:bookmarkEnd w:id="4"/>
+      <w:bookmarkEnd w:id="13"/>
       <w:r>
         <w:rPr>
           <w:rFonts w:ascii="Times New Roman" w:hAnsi="Times New Roman" w:cs="Times New Roman"/>
@@ -3565,7 +3735,7 @@
         </w:rPr>
         <w:t xml:space="preserve"> </w:t>
       </w:r>
-      <w:bookmarkEnd w:id="5"/>
+      <w:bookmarkEnd w:id="14"/>
       <w:r>
         <w:rPr>
           <w:rFonts w:ascii="Times New Roman" w:hAnsi="Times New Roman" w:cs="Times New Roman"/>
@@ -3994,7 +4164,7 @@
         </w:rPr>
         <w:t xml:space="preserve"> </w:t>
       </w:r>
-      <w:bookmarkStart w:id="6" w:name="_Hlk39399793"/>
+      <w:bookmarkStart w:id="15" w:name="_Hlk39399793"/>
     </w:p>
     <w:p>
       <w:pPr>
@@ -4008,7 +4178,7 @@
           <w:lang w:val="en-GB"/>
         </w:rPr>
       </w:pPr>
-      <w:bookmarkStart w:id="7" w:name="_Hlk40443704"/>
+      <w:bookmarkStart w:id="16" w:name="_Hlk40443704"/>
       <w:r>
         <w:rPr>
           <w:rFonts w:ascii="Times New Roman" w:hAnsi="Times New Roman" w:cs="Times New Roman"/>
@@ -4119,7 +4289,7 @@
         </w:rPr>
         <w:t>.</w:t>
       </w:r>
-      <w:bookmarkEnd w:id="6"/>
+      <w:bookmarkEnd w:id="15"/>
       <w:r>
         <w:rPr>
           <w:rFonts w:ascii="Times New Roman" w:hAnsi="Times New Roman" w:cs="Times New Roman"/>
@@ -4131,7 +4301,7 @@
         </w:rPr>
         <w:t xml:space="preserve"> </w:t>
       </w:r>
-      <w:bookmarkEnd w:id="7"/>
+      <w:bookmarkEnd w:id="16"/>
       <w:r>
         <w:rPr>
           <w:rFonts w:ascii="Times New Roman" w:hAnsi="Times New Roman" w:cs="Times New Roman"/>
@@ -4776,8 +4946,8 @@
         </w:rPr>
         <w:t xml:space="preserve"> </w:t>
       </w:r>
-      <w:bookmarkStart w:id="8" w:name="_Hlk40444017"/>
-      <w:bookmarkStart w:id="9" w:name="_Hlk39495359"/>
+      <w:bookmarkStart w:id="17" w:name="_Hlk40444017"/>
+      <w:bookmarkStart w:id="18" w:name="_Hlk39495359"/>
       <w:r>
         <w:rPr>
           <w:rFonts w:ascii="Times New Roman" w:hAnsi="Times New Roman" w:cs="Times New Roman"/>
@@ -4864,9 +5034,9 @@
         </w:rPr>
         <w:t xml:space="preserve"> can be related to image recognition, with individuals with ASD relying more on these aspects of images.</w:t>
       </w:r>
-      <w:bookmarkEnd w:id="8"/>
+      <w:bookmarkEnd w:id="17"/>
     </w:p>
-    <w:bookmarkEnd w:id="9"/>
+    <w:bookmarkEnd w:id="18"/>
     <w:p>
       <w:pPr>
         <w:spacing w:line="360" w:lineRule="auto"/>
@@ -5580,9 +5750,9 @@
           <w:lang w:val="en-GB"/>
         </w:rPr>
       </w:pPr>
-      <w:bookmarkStart w:id="10" w:name="_Hlk39998582"/>
-      <w:bookmarkStart w:id="11" w:name="_Hlk39585589"/>
-      <w:bookmarkStart w:id="12" w:name="_Hlk40443816"/>
+      <w:bookmarkStart w:id="19" w:name="_Hlk39998582"/>
+      <w:bookmarkStart w:id="20" w:name="_Hlk39585589"/>
+      <w:bookmarkStart w:id="21" w:name="_Hlk40443816"/>
       <w:r>
         <w:rPr>
           <w:rFonts w:ascii="Times New Roman" w:hAnsi="Times New Roman" w:cs="Times New Roman"/>
@@ -5711,7 +5881,7 @@
         </w:rPr>
         <w:t>.</w:t>
       </w:r>
-      <w:bookmarkEnd w:id="10"/>
+      <w:bookmarkEnd w:id="19"/>
       <w:r>
         <w:rPr>
           <w:rFonts w:ascii="Times New Roman" w:hAnsi="Times New Roman" w:cs="Times New Roman"/>
@@ -6074,7 +6244,7 @@
         </w:rPr>
         <w:t xml:space="preserve">  </w:t>
       </w:r>
-      <w:bookmarkEnd w:id="11"/>
+      <w:bookmarkEnd w:id="20"/>
     </w:p>
     <w:p>
       <w:pPr>
@@ -6087,8 +6257,8 @@
           <w:lang w:val="en-GB"/>
         </w:rPr>
       </w:pPr>
-      <w:bookmarkStart w:id="13" w:name="_Hlk40012312"/>
-      <w:bookmarkEnd w:id="12"/>
+      <w:bookmarkStart w:id="22" w:name="_Hlk40012312"/>
+      <w:bookmarkEnd w:id="21"/>
       <w:r>
         <w:rPr>
           <w:rFonts w:ascii="Times New Roman" w:hAnsi="Times New Roman" w:cs="Times New Roman"/>
@@ -6330,7 +6500,7 @@
         </w:rPr>
         <w:t xml:space="preserve">wo-alternative forced choice paradigms. </w:t>
       </w:r>
-      <w:bookmarkEnd w:id="13"/>
+      <w:bookmarkEnd w:id="22"/>
       <w:r>
         <w:rPr>
           <w:rFonts w:ascii="Times New Roman" w:hAnsi="Times New Roman" w:cs="Times New Roman"/>
@@ -6811,7 +6981,7 @@
           <w:lang w:val="en-GB"/>
         </w:rPr>
       </w:pPr>
-      <w:bookmarkStart w:id="14" w:name="_Hlk40443946"/>
+      <w:bookmarkStart w:id="23" w:name="_Hlk40443946"/>
       <w:r>
         <w:rPr>
           <w:rFonts w:ascii="Times New Roman" w:hAnsi="Times New Roman" w:cs="Times New Roman"/>
@@ -7073,7 +7243,7 @@
         </w:rPr>
         <w:t>.</w:t>
       </w:r>
-      <w:bookmarkEnd w:id="14"/>
+      <w:bookmarkEnd w:id="23"/>
       <w:r>
         <w:rPr>
           <w:rFonts w:ascii="Times New Roman" w:hAnsi="Times New Roman" w:cs="Times New Roman"/>
@@ -7110,7 +7280,7 @@
         </w:rPr>
         <w:t>recognizable</w:t>
       </w:r>
-      <w:bookmarkStart w:id="15" w:name="_Hlk40014591"/>
+      <w:bookmarkStart w:id="24" w:name="_Hlk40014591"/>
       <w:r>
         <w:rPr>
           <w:rFonts w:ascii="Times New Roman" w:hAnsi="Times New Roman" w:cs="Times New Roman"/>
@@ -7120,7 +7290,7 @@
         </w:rPr>
         <w:t xml:space="preserve">. </w:t>
       </w:r>
-      <w:bookmarkStart w:id="16" w:name="_Hlk40444209"/>
+      <w:bookmarkStart w:id="25" w:name="_Hlk40444209"/>
       <w:r>
         <w:rPr>
           <w:rFonts w:ascii="Times New Roman" w:hAnsi="Times New Roman" w:cs="Times New Roman"/>
@@ -7319,7 +7489,7 @@
         </w:rPr>
         <w:t xml:space="preserve">) between participants. This analysis revealed significant replicability of FDi patterns across participants (Pearson </w:t>
       </w:r>
-      <w:del w:id="17" w:author="Arjen Alink" w:date="2020-07-14T12:42:00Z">
+      <w:del w:id="26" w:author="Arjen Alink" w:date="2020-07-14T12:42:00Z">
         <w:r>
           <w:rPr>
             <w:rFonts w:ascii="Times New Roman" w:hAnsi="Times New Roman" w:cs="Times New Roman"/>
@@ -7330,7 +7500,7 @@
           <w:delText>rho</w:delText>
         </w:r>
       </w:del>
-      <w:ins w:id="18" w:author="Arjen Alink" w:date="2020-07-14T12:42:00Z">
+      <w:ins w:id="27" w:author="Arjen Alink" w:date="2020-07-14T12:42:00Z">
         <w:r>
           <w:rPr>
             <w:rFonts w:ascii="Times New Roman" w:hAnsi="Times New Roman" w:cs="Times New Roman"/>
@@ -7359,7 +7529,7 @@
         </w:rPr>
         <w:t xml:space="preserve"> </w:t>
       </w:r>
-      <w:bookmarkEnd w:id="16"/>
+      <w:bookmarkEnd w:id="25"/>
       <w:r>
         <w:rPr>
           <w:rFonts w:ascii="Times New Roman" w:hAnsi="Times New Roman" w:cs="Times New Roman"/>
@@ -7370,8 +7540,8 @@
         <w:t xml:space="preserve"> </w:t>
       </w:r>
     </w:p>
-    <w:bookmarkEnd w:id="1"/>
-    <w:bookmarkEnd w:id="15"/>
+    <w:bookmarkEnd w:id="10"/>
+    <w:bookmarkEnd w:id="24"/>
     <w:p>
       <w:pPr>
         <w:spacing w:line="360" w:lineRule="auto"/>
@@ -7566,7 +7736,7 @@
           </wp:inline>
         </w:drawing>
       </w:r>
-      <w:bookmarkStart w:id="19" w:name="_Hlk519086399"/>
+      <w:bookmarkStart w:id="28" w:name="_Hlk519086399"/>
     </w:p>
     <w:p>
       <w:pPr>
@@ -7580,7 +7750,7 @@
           <w:lang w:val="en-GB" w:eastAsia="en-GB"/>
         </w:rPr>
       </w:pPr>
-      <w:bookmarkStart w:id="20" w:name="_Hlk40444242"/>
+      <w:bookmarkStart w:id="29" w:name="_Hlk40444242"/>
       <w:r>
         <w:rPr>
           <w:rFonts w:ascii="Times New Roman" w:hAnsi="Times New Roman" w:cs="Times New Roman"/>
@@ -7628,7 +7798,7 @@
         </w:rPr>
         <w:t xml:space="preserve"> values </w:t>
       </w:r>
-      <w:del w:id="21" w:author="Arjen Alink" w:date="2020-07-14T13:38:00Z">
+      <w:del w:id="30" w:author="Arjen Alink" w:date="2020-07-14T13:38:00Z">
         <w:r>
           <w:rPr>
             <w:rFonts w:ascii="Times New Roman" w:hAnsi="Times New Roman" w:cs="Times New Roman"/>
@@ -7765,7 +7935,7 @@
         </w:rPr>
         <w:t xml:space="preserve">. </w:t>
       </w:r>
-      <w:bookmarkStart w:id="22" w:name="_Hlk40443984"/>
+      <w:bookmarkStart w:id="31" w:name="_Hlk40443984"/>
       <w:r>
         <w:rPr>
           <w:rFonts w:ascii="Times New Roman" w:hAnsi="Times New Roman" w:cs="Times New Roman"/>
@@ -7916,8 +8086,8 @@
         </w:rPr>
         <w:t>0.60-0.89, 0.89-1.21, 1.21-1.52 and 1.52-2.07.</w:t>
       </w:r>
-      <w:bookmarkEnd w:id="20"/>
-      <w:bookmarkEnd w:id="22"/>
+      <w:bookmarkEnd w:id="29"/>
+      <w:bookmarkEnd w:id="31"/>
       <w:r>
         <w:rPr>
           <w:rFonts w:ascii="Times New Roman" w:hAnsi="Times New Roman" w:cs="Times New Roman"/>
@@ -8106,12 +8276,12 @@
                                 <w:rFonts w:ascii="Times New Roman" w:hAnsi="Times New Roman" w:cs="Times New Roman"/>
                               </w:rPr>
                             </w:pPr>
-                            <w:bookmarkStart w:id="23" w:name="_Hlk518999776"/>
-                            <w:bookmarkStart w:id="24" w:name="_Hlk518999777"/>
-                            <w:bookmarkStart w:id="25" w:name="_Hlk518999778"/>
-                            <w:bookmarkStart w:id="26" w:name="_Hlk518999779"/>
-                            <w:bookmarkStart w:id="27" w:name="_Hlk518999862"/>
-                            <w:bookmarkStart w:id="28" w:name="_Hlk518999863"/>
+                            <w:bookmarkStart w:id="32" w:name="_Hlk518999776"/>
+                            <w:bookmarkStart w:id="33" w:name="_Hlk518999777"/>
+                            <w:bookmarkStart w:id="34" w:name="_Hlk518999778"/>
+                            <w:bookmarkStart w:id="35" w:name="_Hlk518999779"/>
+                            <w:bookmarkStart w:id="36" w:name="_Hlk518999862"/>
+                            <w:bookmarkStart w:id="37" w:name="_Hlk518999863"/>
                             <w:r>
                               <w:rPr>
                                 <w:rFonts w:ascii="Times New Roman" w:hAnsi="Times New Roman" w:cs="Times New Roman"/>
@@ -8131,12 +8301,12 @@
                               </w:rPr>
                               <w:t>.</w:t>
                             </w:r>
-                            <w:bookmarkEnd w:id="23"/>
-                            <w:bookmarkEnd w:id="24"/>
-                            <w:bookmarkEnd w:id="25"/>
-                            <w:bookmarkEnd w:id="26"/>
-                            <w:bookmarkEnd w:id="27"/>
-                            <w:bookmarkEnd w:id="28"/>
+                            <w:bookmarkEnd w:id="32"/>
+                            <w:bookmarkEnd w:id="33"/>
+                            <w:bookmarkEnd w:id="34"/>
+                            <w:bookmarkEnd w:id="35"/>
+                            <w:bookmarkEnd w:id="36"/>
+                            <w:bookmarkEnd w:id="37"/>
                             <w:r>
                               <w:rPr>
                                 <w:rFonts w:ascii="Times New Roman" w:hAnsi="Times New Roman" w:cs="Times New Roman"/>
@@ -8206,12 +8376,12 @@
                           <w:rFonts w:ascii="Times New Roman" w:hAnsi="Times New Roman" w:cs="Times New Roman"/>
                         </w:rPr>
                       </w:pPr>
-                      <w:bookmarkStart w:id="29" w:name="_Hlk518999776"/>
-                      <w:bookmarkStart w:id="30" w:name="_Hlk518999777"/>
-                      <w:bookmarkStart w:id="31" w:name="_Hlk518999778"/>
-                      <w:bookmarkStart w:id="32" w:name="_Hlk518999779"/>
-                      <w:bookmarkStart w:id="33" w:name="_Hlk518999862"/>
-                      <w:bookmarkStart w:id="34" w:name="_Hlk518999863"/>
+                      <w:bookmarkStart w:id="38" w:name="_Hlk518999776"/>
+                      <w:bookmarkStart w:id="39" w:name="_Hlk518999777"/>
+                      <w:bookmarkStart w:id="40" w:name="_Hlk518999778"/>
+                      <w:bookmarkStart w:id="41" w:name="_Hlk518999779"/>
+                      <w:bookmarkStart w:id="42" w:name="_Hlk518999862"/>
+                      <w:bookmarkStart w:id="43" w:name="_Hlk518999863"/>
                       <w:r>
                         <w:rPr>
                           <w:rFonts w:ascii="Times New Roman" w:hAnsi="Times New Roman" w:cs="Times New Roman"/>
@@ -8231,12 +8401,12 @@
                         </w:rPr>
                         <w:t>.</w:t>
                       </w:r>
-                      <w:bookmarkEnd w:id="29"/>
-                      <w:bookmarkEnd w:id="30"/>
-                      <w:bookmarkEnd w:id="31"/>
-                      <w:bookmarkEnd w:id="32"/>
-                      <w:bookmarkEnd w:id="33"/>
-                      <w:bookmarkEnd w:id="34"/>
+                      <w:bookmarkEnd w:id="38"/>
+                      <w:bookmarkEnd w:id="39"/>
+                      <w:bookmarkEnd w:id="40"/>
+                      <w:bookmarkEnd w:id="41"/>
+                      <w:bookmarkEnd w:id="42"/>
+                      <w:bookmarkEnd w:id="43"/>
                       <w:r>
                         <w:rPr>
                           <w:rFonts w:ascii="Times New Roman" w:hAnsi="Times New Roman" w:cs="Times New Roman"/>
@@ -8812,8 +8982,8 @@
           <w:lang w:val="en-GB"/>
         </w:rPr>
       </w:pPr>
-      <w:bookmarkStart w:id="29" w:name="_Hlk519086409"/>
-      <w:bookmarkEnd w:id="19"/>
+      <w:bookmarkStart w:id="44" w:name="_Hlk519086409"/>
+      <w:bookmarkEnd w:id="28"/>
       <w:r>
         <w:rPr>
           <w:rFonts w:ascii="Times New Roman" w:hAnsi="Times New Roman" w:cs="Times New Roman"/>
@@ -10658,8 +10828,8 @@
         </w:rPr>
         <w:t xml:space="preserve">. E.g. the </w:t>
       </w:r>
-      <w:bookmarkStart w:id="30" w:name="_Hlk519086422"/>
-      <w:bookmarkEnd w:id="29"/>
+      <w:bookmarkStart w:id="45" w:name="_Hlk519086422"/>
+      <w:bookmarkEnd w:id="44"/>
       <w:r>
         <w:rPr>
           <w:rFonts w:ascii="Times New Roman" w:hAnsi="Times New Roman" w:cs="Times New Roman"/>
@@ -11176,7 +11346,7 @@
         </w:rPr>
         <w:t xml:space="preserve"> </w:t>
       </w:r>
-      <w:bookmarkEnd w:id="30"/>
+      <w:bookmarkEnd w:id="45"/>
     </w:p>
     <w:p>
       <w:pPr>
@@ -11189,9 +11359,9 @@
           <w:lang w:val="en-GB"/>
         </w:rPr>
       </w:pPr>
-      <w:bookmarkStart w:id="31" w:name="_Hlk40015410"/>
-      <w:bookmarkStart w:id="32" w:name="_Hlk40444267"/>
-      <w:bookmarkStart w:id="33" w:name="_Hlk519086433"/>
+      <w:bookmarkStart w:id="46" w:name="_Hlk40015410"/>
+      <w:bookmarkStart w:id="47" w:name="_Hlk40444267"/>
+      <w:bookmarkStart w:id="48" w:name="_Hlk519086433"/>
       <w:r>
         <w:rPr>
           <w:rFonts w:ascii="Times New Roman" w:eastAsia="Times New Roman" w:hAnsi="Times New Roman" w:cs="Times New Roman"/>
@@ -11382,7 +11552,7 @@
         </w:rPr>
         <w:fldChar w:fldCharType="end"/>
       </w:r>
-      <w:bookmarkEnd w:id="31"/>
+      <w:bookmarkEnd w:id="46"/>
       <w:r>
         <w:rPr>
           <w:rFonts w:ascii="Times New Roman" w:eastAsia="Times New Roman" w:hAnsi="Times New Roman" w:cs="Times New Roman"/>
@@ -11401,7 +11571,7 @@
         </w:rPr>
         <w:t xml:space="preserve"> </w:t>
       </w:r>
-      <w:bookmarkEnd w:id="32"/>
+      <w:bookmarkEnd w:id="47"/>
       <w:r>
         <w:rPr>
           <w:rFonts w:ascii="Times New Roman" w:hAnsi="Times New Roman" w:cs="Times New Roman"/>
@@ -12005,7 +12175,7 @@
         </w:rPr>
         <w:t xml:space="preserve">id not replicate across participants (Pearson </w:t>
       </w:r>
-      <w:del w:id="34" w:author="Arjen Alink" w:date="2020-07-14T12:42:00Z">
+      <w:del w:id="49" w:author="Arjen Alink" w:date="2020-07-14T12:42:00Z">
         <w:r>
           <w:rPr>
             <w:rFonts w:ascii="Times New Roman" w:eastAsia="Times New Roman" w:hAnsi="Times New Roman" w:cs="Times New Roman"/>
@@ -12016,7 +12186,7 @@
           <w:delText>rho</w:delText>
         </w:r>
       </w:del>
-      <w:ins w:id="35" w:author="Arjen Alink" w:date="2020-07-14T12:42:00Z">
+      <w:ins w:id="50" w:author="Arjen Alink" w:date="2020-07-14T12:42:00Z">
         <w:r>
           <w:rPr>
             <w:rFonts w:ascii="Times New Roman" w:eastAsia="Times New Roman" w:hAnsi="Times New Roman" w:cs="Times New Roman"/>
@@ -12188,7 +12358,7 @@
         </w:rPr>
         <w:t xml:space="preserve">that </w:t>
       </w:r>
-      <w:del w:id="36" w:author="Arjen Alink" w:date="2020-07-15T11:56:00Z">
+      <w:del w:id="51" w:author="Arjen Alink" w:date="2020-07-15T11:56:00Z">
         <w:r>
           <w:rPr>
             <w:rFonts w:ascii="Times New Roman" w:hAnsi="Times New Roman" w:cs="Times New Roman"/>
@@ -12316,8 +12486,8 @@
         </w:rPr>
         <w:t xml:space="preserve"> traits appears to predict enhanced reliance on fine details for natural image recognition.  </w:t>
       </w:r>
-      <w:bookmarkStart w:id="37" w:name="_Hlk40015808"/>
-      <w:bookmarkStart w:id="38" w:name="_Hlk40444296"/>
+      <w:bookmarkStart w:id="52" w:name="_Hlk40015808"/>
+      <w:bookmarkStart w:id="53" w:name="_Hlk40444296"/>
       <w:r>
         <w:rPr>
           <w:rFonts w:ascii="Times New Roman" w:hAnsi="Times New Roman" w:cs="Times New Roman"/>
@@ -12463,7 +12633,7 @@
         </w:rPr>
         <w:t>diagnosed ASD individuals.</w:t>
       </w:r>
-      <w:bookmarkEnd w:id="37"/>
+      <w:bookmarkEnd w:id="52"/>
     </w:p>
     <w:p>
       <w:pPr>
@@ -12476,10 +12646,10 @@
           <w:lang w:val="en-GB"/>
         </w:rPr>
       </w:pPr>
-      <w:bookmarkStart w:id="39" w:name="_Hlk40002172"/>
-      <w:bookmarkStart w:id="40" w:name="_Hlk39996954"/>
-      <w:bookmarkStart w:id="41" w:name="_Hlk39853787"/>
-      <w:bookmarkEnd w:id="38"/>
+      <w:bookmarkStart w:id="54" w:name="_Hlk40002172"/>
+      <w:bookmarkStart w:id="55" w:name="_Hlk39996954"/>
+      <w:bookmarkStart w:id="56" w:name="_Hlk39853787"/>
+      <w:bookmarkEnd w:id="53"/>
       <w:r>
         <w:rPr>
           <w:rFonts w:ascii="Times New Roman" w:hAnsi="Times New Roman" w:cs="Times New Roman"/>
@@ -13244,8 +13414,8 @@
           <w:lang w:val="en-GB"/>
         </w:rPr>
       </w:pPr>
-      <w:bookmarkStart w:id="42" w:name="_Hlk40444095"/>
-      <w:bookmarkEnd w:id="39"/>
+      <w:bookmarkStart w:id="57" w:name="_Hlk40444095"/>
+      <w:bookmarkEnd w:id="54"/>
       <w:r>
         <w:rPr>
           <w:rFonts w:ascii="Times New Roman" w:hAnsi="Times New Roman" w:cs="Times New Roman"/>
@@ -13545,10 +13715,10 @@
         </w:rPr>
         <w:t xml:space="preserve"> </w:t>
       </w:r>
-      <w:bookmarkEnd w:id="40"/>
+      <w:bookmarkEnd w:id="55"/>
     </w:p>
-    <w:bookmarkEnd w:id="41"/>
-    <w:bookmarkEnd w:id="42"/>
+    <w:bookmarkEnd w:id="56"/>
+    <w:bookmarkEnd w:id="57"/>
     <w:p>
       <w:pPr>
         <w:spacing w:line="360" w:lineRule="auto"/>
@@ -14857,7 +15027,7 @@
         </w:rPr>
         <w:t>social deficits associated with ASD might be worth revisiting.</w:t>
       </w:r>
-      <w:bookmarkEnd w:id="33"/>
+      <w:bookmarkEnd w:id="48"/>
     </w:p>
     <w:p>
       <w:pPr>
@@ -14976,7 +15146,7 @@
         </w:rPr>
         <w:t xml:space="preserve">Participants all filled out the </w:t>
       </w:r>
-      <w:bookmarkStart w:id="43" w:name="_Hlk39997437"/>
+      <w:bookmarkStart w:id="58" w:name="_Hlk39997437"/>
       <w:r>
         <w:rPr>
           <w:rFonts w:ascii="Times New Roman" w:hAnsi="Times New Roman" w:cs="Times New Roman"/>
@@ -15053,7 +15223,7 @@
         </w:rPr>
         <w:t xml:space="preserve"> </w:t>
       </w:r>
-      <w:bookmarkEnd w:id="43"/>
+      <w:bookmarkEnd w:id="58"/>
       <w:r>
         <w:rPr>
           <w:rFonts w:ascii="Times New Roman" w:hAnsi="Times New Roman" w:cs="Times New Roman"/>
@@ -15465,8 +15635,8 @@
           <w:lang w:val="en-GB"/>
         </w:rPr>
       </w:pPr>
-      <w:bookmarkStart w:id="44" w:name="_Hlk40444336"/>
-      <w:bookmarkStart w:id="45" w:name="_Hlk40017109"/>
+      <w:bookmarkStart w:id="59" w:name="_Hlk40444336"/>
+      <w:bookmarkStart w:id="60" w:name="_Hlk40017109"/>
       <w:r>
         <w:rPr>
           <w:rFonts w:ascii="Times New Roman" w:hAnsi="Times New Roman" w:cs="Times New Roman"/>
@@ -15476,7 +15646,7 @@
         </w:rPr>
         <w:t>The exact parameters of this formula were determined exploratively based on how well the sum of all selected wavelets captured all coarse and fine visual details of the original images (based on visual inspection).</w:t>
       </w:r>
-      <w:bookmarkEnd w:id="44"/>
+      <w:bookmarkEnd w:id="59"/>
       <w:r>
         <w:rPr>
           <w:rFonts w:ascii="Times New Roman" w:hAnsi="Times New Roman" w:cs="Times New Roman"/>
@@ -15486,7 +15656,7 @@
         </w:rPr>
         <w:t xml:space="preserve"> </w:t>
       </w:r>
-      <w:bookmarkEnd w:id="45"/>
+      <w:bookmarkEnd w:id="60"/>
       <w:r>
         <w:rPr>
           <w:rFonts w:ascii="Times New Roman" w:hAnsi="Times New Roman" w:cs="Times New Roman"/>
@@ -15889,7 +16059,7 @@
         <w:spacing w:line="360" w:lineRule="auto"/>
         <w:jc w:val="both"/>
         <w:rPr>
-          <w:ins w:id="46" w:author="Arjen Alink" w:date="2020-07-15T14:03:00Z"/>
+          <w:ins w:id="61" w:author="Arjen Alink" w:date="2020-07-15T14:03:00Z"/>
           <w:rFonts w:ascii="Times New Roman" w:hAnsi="Times New Roman" w:cs="Times New Roman"/>
           <w:b/>
           <w:sz w:val="24"/>
@@ -15897,7 +16067,7 @@
           <w:lang w:val="en-GB"/>
         </w:rPr>
       </w:pPr>
-      <w:ins w:id="47" w:author="Arjen Alink" w:date="2020-07-15T14:03:00Z">
+      <w:ins w:id="62" w:author="Arjen Alink" w:date="2020-07-15T14:03:00Z">
         <w:r>
           <w:rPr>
             <w:rFonts w:ascii="Times New Roman" w:hAnsi="Times New Roman" w:cs="Times New Roman"/>
@@ -15919,7 +16089,7 @@
           <w:sz w:val="24"/>
           <w:szCs w:val="24"/>
           <w:lang w:val="en-GB"/>
-          <w:rPrChange w:id="48" w:author="Arjen Alink" w:date="2020-07-15T14:03:00Z">
+          <w:rPrChange w:id="63" w:author="Arjen Alink" w:date="2020-07-15T14:03:00Z">
             <w:rPr>
               <w:rFonts w:ascii="Times New Roman" w:hAnsi="Times New Roman" w:cs="Times New Roman"/>
               <w:b/>
@@ -15930,7 +16100,7 @@
           </w:rPrChange>
         </w:rPr>
       </w:pPr>
-      <w:ins w:id="49" w:author="Arjen Alink" w:date="2020-07-15T14:04:00Z">
+      <w:ins w:id="64" w:author="Arjen Alink" w:date="2020-07-15T14:04:00Z">
         <w:r>
           <w:rPr>
             <w:rFonts w:ascii="Times New Roman" w:hAnsi="Times New Roman" w:cs="Times New Roman"/>
@@ -15942,14 +16112,14 @@
         </w:r>
       </w:ins>
       <w:proofErr w:type="spellStart"/>
-      <w:ins w:id="50" w:author="Arjen Alink" w:date="2020-07-15T14:03:00Z">
+      <w:ins w:id="65" w:author="Arjen Alink" w:date="2020-07-15T14:03:00Z">
         <w:r>
           <w:rPr>
             <w:rFonts w:ascii="Times New Roman" w:hAnsi="Times New Roman" w:cs="Times New Roman"/>
             <w:sz w:val="24"/>
             <w:szCs w:val="24"/>
             <w:lang w:val="en-GB"/>
-            <w:rPrChange w:id="51" w:author="Arjen Alink" w:date="2020-07-15T14:03:00Z">
+            <w:rPrChange w:id="66" w:author="Arjen Alink" w:date="2020-07-15T14:03:00Z">
               <w:rPr>
                 <w:rFonts w:ascii="Times New Roman" w:hAnsi="Times New Roman" w:cs="Times New Roman"/>
                 <w:b/>
@@ -15968,7 +16138,7 @@
             <w:sz w:val="24"/>
             <w:szCs w:val="24"/>
             <w:lang w:val="en-GB"/>
-            <w:rPrChange w:id="52" w:author="Arjen Alink" w:date="2020-07-15T14:03:00Z">
+            <w:rPrChange w:id="67" w:author="Arjen Alink" w:date="2020-07-15T14:03:00Z">
               <w:rPr>
                 <w:rFonts w:ascii="Times New Roman" w:hAnsi="Times New Roman" w:cs="Times New Roman"/>
                 <w:b/>
@@ -15981,7 +16151,7 @@
           <w:t xml:space="preserve"> code fo</w:t>
         </w:r>
       </w:ins>
-      <w:ins w:id="53" w:author="Arjen Alink" w:date="2020-07-15T14:04:00Z">
+      <w:ins w:id="68" w:author="Arjen Alink" w:date="2020-07-15T14:04:00Z">
         <w:r>
           <w:rPr>
             <w:rFonts w:ascii="Times New Roman" w:hAnsi="Times New Roman" w:cs="Times New Roman"/>
@@ -15992,14 +16162,14 @@
           <w:t xml:space="preserve">r </w:t>
         </w:r>
       </w:ins>
-      <w:ins w:id="54" w:author="Arjen Alink" w:date="2020-07-15T14:03:00Z">
+      <w:ins w:id="69" w:author="Arjen Alink" w:date="2020-07-15T14:03:00Z">
         <w:r>
           <w:rPr>
             <w:rFonts w:ascii="Times New Roman" w:hAnsi="Times New Roman" w:cs="Times New Roman"/>
             <w:sz w:val="24"/>
             <w:szCs w:val="24"/>
             <w:lang w:val="en-GB"/>
-            <w:rPrChange w:id="55" w:author="Arjen Alink" w:date="2020-07-15T14:03:00Z">
+            <w:rPrChange w:id="70" w:author="Arjen Alink" w:date="2020-07-15T14:03:00Z">
               <w:rPr>
                 <w:rFonts w:ascii="Times New Roman" w:hAnsi="Times New Roman" w:cs="Times New Roman"/>
                 <w:b/>
@@ -16012,7 +16182,7 @@
           <w:t xml:space="preserve">our </w:t>
         </w:r>
       </w:ins>
-      <w:ins w:id="56" w:author="Arjen Alink" w:date="2020-07-15T14:04:00Z">
+      <w:ins w:id="71" w:author="Arjen Alink" w:date="2020-07-15T14:04:00Z">
         <w:r>
           <w:rPr>
             <w:rFonts w:ascii="Times New Roman" w:hAnsi="Times New Roman" w:cs="Times New Roman"/>
@@ -16023,14 +16193,14 @@
           <w:t xml:space="preserve">data analyses </w:t>
         </w:r>
       </w:ins>
-      <w:ins w:id="57" w:author="Arjen Alink" w:date="2020-07-15T14:03:00Z">
+      <w:ins w:id="72" w:author="Arjen Alink" w:date="2020-07-15T14:03:00Z">
         <w:r>
           <w:rPr>
             <w:rFonts w:ascii="Times New Roman" w:hAnsi="Times New Roman" w:cs="Times New Roman"/>
             <w:sz w:val="24"/>
             <w:szCs w:val="24"/>
             <w:lang w:val="en-GB"/>
-            <w:rPrChange w:id="58" w:author="Arjen Alink" w:date="2020-07-15T14:03:00Z">
+            <w:rPrChange w:id="73" w:author="Arjen Alink" w:date="2020-07-15T14:03:00Z">
               <w:rPr>
                 <w:rFonts w:ascii="Times New Roman" w:hAnsi="Times New Roman" w:cs="Times New Roman"/>
                 <w:b/>
@@ -16043,7 +16213,7 @@
           <w:t xml:space="preserve">can be downloaded from </w:t>
         </w:r>
       </w:ins>
-      <w:ins w:id="59" w:author="Arjen Alink" w:date="2020-07-15T14:05:00Z">
+      <w:ins w:id="74" w:author="Arjen Alink" w:date="2020-07-15T14:05:00Z">
         <w:r>
           <w:rPr>
             <w:rFonts w:ascii="Times New Roman" w:hAnsi="Times New Roman" w:cs="Times New Roman"/>
@@ -16054,7 +16224,7 @@
           <w:t xml:space="preserve">the online public </w:t>
         </w:r>
       </w:ins>
-      <w:ins w:id="60" w:author="Arjen Alink" w:date="2020-07-15T14:04:00Z">
+      <w:ins w:id="75" w:author="Arjen Alink" w:date="2020-07-15T14:04:00Z">
         <w:r>
           <w:rPr>
             <w:rFonts w:ascii="Times New Roman" w:hAnsi="Times New Roman" w:cs="Times New Roman"/>
@@ -16065,7 +16235,7 @@
           <w:t>GitHub</w:t>
         </w:r>
       </w:ins>
-      <w:ins w:id="61" w:author="Arjen Alink" w:date="2020-07-15T14:05:00Z">
+      <w:ins w:id="76" w:author="Arjen Alink" w:date="2020-07-15T14:05:00Z">
         <w:r>
           <w:rPr>
             <w:rFonts w:ascii="Times New Roman" w:hAnsi="Times New Roman" w:cs="Times New Roman"/>
@@ -16076,7 +16246,7 @@
           <w:t xml:space="preserve"> repository</w:t>
         </w:r>
       </w:ins>
-      <w:ins w:id="62" w:author="Arjen Alink" w:date="2020-07-15T14:04:00Z">
+      <w:ins w:id="77" w:author="Arjen Alink" w:date="2020-07-15T14:04:00Z">
         <w:r>
           <w:rPr>
             <w:rFonts w:ascii="Times New Roman" w:hAnsi="Times New Roman" w:cs="Times New Roman"/>
@@ -16087,14 +16257,14 @@
           <w:t>:</w:t>
         </w:r>
       </w:ins>
-      <w:ins w:id="63" w:author="Arjen Alink" w:date="2020-07-15T14:03:00Z">
+      <w:ins w:id="78" w:author="Arjen Alink" w:date="2020-07-15T14:03:00Z">
         <w:r>
           <w:rPr>
             <w:rFonts w:ascii="Times New Roman" w:hAnsi="Times New Roman" w:cs="Times New Roman"/>
             <w:sz w:val="24"/>
             <w:szCs w:val="24"/>
             <w:lang w:val="en-GB"/>
-            <w:rPrChange w:id="64" w:author="Arjen Alink" w:date="2020-07-15T14:03:00Z">
+            <w:rPrChange w:id="79" w:author="Arjen Alink" w:date="2020-07-15T14:03:00Z">
               <w:rPr>
                 <w:rFonts w:ascii="Times New Roman" w:hAnsi="Times New Roman" w:cs="Times New Roman"/>
                 <w:b/>
@@ -16107,7 +16277,7 @@
           <w:t xml:space="preserve"> </w:t>
         </w:r>
       </w:ins>
-      <w:ins w:id="65" w:author="Arjen Alink" w:date="2020-07-15T14:05:00Z">
+      <w:ins w:id="80" w:author="Arjen Alink" w:date="2020-07-15T14:05:00Z">
         <w:r>
           <w:fldChar w:fldCharType="begin"/>
         </w:r>
@@ -16133,7 +16303,7 @@
         <w:spacing w:line="360" w:lineRule="auto"/>
         <w:jc w:val="both"/>
         <w:rPr>
-          <w:del w:id="66" w:author="Arjen Alink" w:date="2020-07-15T14:06:00Z"/>
+          <w:del w:id="81" w:author="Arjen Alink" w:date="2020-07-15T14:06:00Z"/>
           <w:rFonts w:ascii="Times New Roman" w:hAnsi="Times New Roman" w:cs="Times New Roman"/>
           <w:b/>
           <w:sz w:val="24"/>
@@ -16150,7 +16320,7 @@
         <w:spacing w:after="0" w:line="360" w:lineRule="auto"/>
         <w:jc w:val="both"/>
         <w:rPr>
-          <w:ins w:id="67" w:author="Arjen Alink" w:date="2020-07-15T14:06:00Z"/>
+          <w:ins w:id="82" w:author="Arjen Alink" w:date="2020-07-15T14:06:00Z"/>
           <w:rFonts w:ascii="Times New Roman" w:hAnsi="Times New Roman" w:cs="Times New Roman"/>
           <w:b/>
           <w:lang w:val="en-GB"/>
@@ -19394,6 +19564,50 @@
     <w:name w:val="Normal"/>
     <w:qFormat/>
   </w:style>
+  <w:style w:type="paragraph" w:styleId="berschrift1">
+    <w:name w:val="heading 1"/>
+    <w:basedOn w:val="Standard"/>
+    <w:next w:val="Standard"/>
+    <w:link w:val="berschrift1Zchn"/>
+    <w:uiPriority w:val="9"/>
+    <w:qFormat/>
+    <w:rsid w:val="00E377A8"/>
+    <w:pPr>
+      <w:keepNext/>
+      <w:keepLines/>
+      <w:spacing w:before="240" w:after="0"/>
+      <w:outlineLvl w:val="0"/>
+    </w:pPr>
+    <w:rPr>
+      <w:rFonts w:asciiTheme="majorHAnsi" w:eastAsiaTheme="majorEastAsia" w:hAnsiTheme="majorHAnsi" w:cstheme="majorBidi"/>
+      <w:color w:val="2E74B5" w:themeColor="accent1" w:themeShade="BF"/>
+      <w:sz w:val="32"/>
+      <w:szCs w:val="32"/>
+    </w:rPr>
+  </w:style>
+  <w:style w:type="paragraph" w:styleId="berschrift2">
+    <w:name w:val="heading 2"/>
+    <w:basedOn w:val="Standard"/>
+    <w:next w:val="Standard"/>
+    <w:link w:val="berschrift2Zchn"/>
+    <w:uiPriority w:val="9"/>
+    <w:semiHidden/>
+    <w:unhideWhenUsed/>
+    <w:qFormat/>
+    <w:rsid w:val="00E377A8"/>
+    <w:pPr>
+      <w:keepNext/>
+      <w:keepLines/>
+      <w:spacing w:before="40" w:after="0"/>
+      <w:outlineLvl w:val="1"/>
+    </w:pPr>
+    <w:rPr>
+      <w:rFonts w:asciiTheme="majorHAnsi" w:eastAsiaTheme="majorEastAsia" w:hAnsiTheme="majorHAnsi" w:cstheme="majorBidi"/>
+      <w:color w:val="2E74B5" w:themeColor="accent1" w:themeShade="BF"/>
+      <w:sz w:val="26"/>
+      <w:szCs w:val="26"/>
+    </w:rPr>
+  </w:style>
   <w:style w:type="paragraph" w:styleId="berschrift3">
     <w:name w:val="heading 3"/>
     <w:basedOn w:val="Standard"/>
@@ -19688,6 +19902,33 @@
       <w:rFonts w:ascii="Times New Roman" w:eastAsia="Times New Roman" w:hAnsi="Times New Roman" w:cs="Times New Roman"/>
       <w:sz w:val="24"/>
       <w:szCs w:val="24"/>
+    </w:rPr>
+  </w:style>
+  <w:style w:type="character" w:customStyle="1" w:styleId="berschrift1Zchn">
+    <w:name w:val="Überschrift 1 Zchn"/>
+    <w:basedOn w:val="Absatz-Standardschriftart"/>
+    <w:link w:val="berschrift1"/>
+    <w:uiPriority w:val="9"/>
+    <w:rsid w:val="00E377A8"/>
+    <w:rPr>
+      <w:rFonts w:asciiTheme="majorHAnsi" w:eastAsiaTheme="majorEastAsia" w:hAnsiTheme="majorHAnsi" w:cstheme="majorBidi"/>
+      <w:color w:val="2E74B5" w:themeColor="accent1" w:themeShade="BF"/>
+      <w:sz w:val="32"/>
+      <w:szCs w:val="32"/>
+    </w:rPr>
+  </w:style>
+  <w:style w:type="character" w:customStyle="1" w:styleId="berschrift2Zchn">
+    <w:name w:val="Überschrift 2 Zchn"/>
+    <w:basedOn w:val="Absatz-Standardschriftart"/>
+    <w:link w:val="berschrift2"/>
+    <w:uiPriority w:val="9"/>
+    <w:semiHidden/>
+    <w:rsid w:val="00E377A8"/>
+    <w:rPr>
+      <w:rFonts w:asciiTheme="majorHAnsi" w:eastAsiaTheme="majorEastAsia" w:hAnsiTheme="majorHAnsi" w:cstheme="majorBidi"/>
+      <w:color w:val="2E74B5" w:themeColor="accent1" w:themeShade="BF"/>
+      <w:sz w:val="26"/>
+      <w:szCs w:val="26"/>
     </w:rPr>
   </w:style>
 </w:styles>

</xml_diff>